<commit_message>
Contracten en haalbaarheid aangepast
</commit_message>
<xml_diff>
--- a/Beschrijving & haalbaarheid.docx
+++ b/Beschrijving & haalbaarheid.docx
@@ -2,6 +2,40 @@
 <file path=word/document.xml><?xml version="1.0" encoding="utf-8"?>
 <w:document xmlns:wpc="http://schemas.microsoft.com/office/word/2010/wordprocessingCanvas" xmlns:mc="http://schemas.openxmlformats.org/markup-compatibility/2006" xmlns:o="urn:schemas-microsoft-com:office:office" xmlns:r="http://schemas.openxmlformats.org/officeDocument/2006/relationships" xmlns:m="http://schemas.openxmlformats.org/officeDocument/2006/math" xmlns:v="urn:schemas-microsoft-com:vml" xmlns:wp14="http://schemas.microsoft.com/office/word/2010/wordprocessingDrawing" xmlns:wp="http://schemas.openxmlformats.org/drawingml/2006/wordprocessingDrawing" xmlns:w10="urn:schemas-microsoft-com:office:word" xmlns:w="http://schemas.openxmlformats.org/wordprocessingml/2006/main" xmlns:w14="http://schemas.microsoft.com/office/word/2010/wordml" xmlns:w15="http://schemas.microsoft.com/office/word/2012/wordml" xmlns:wpg="http://schemas.microsoft.com/office/word/2010/wordprocessingGroup" xmlns:wpi="http://schemas.microsoft.com/office/word/2010/wordprocessingInk" xmlns:wne="http://schemas.microsoft.com/office/word/2006/wordml" xmlns:wps="http://schemas.microsoft.com/office/word/2010/wordprocessingShape" mc:Ignorable="w14 w15 wp14">
   <w:body>
+    <w:p>
+      <w:pPr>
+        <w:jc w:val="center"/>
+        <w:rPr>
+          <w:b/>
+          <w:color w:val="F7CAAC" w:themeColor="accent2" w:themeTint="66"/>
+          <w:sz w:val="44"/>
+          <w:szCs w:val="44"/>
+          <w14:textOutline w14:w="11112" w14:cap="flat" w14:cmpd="sng" w14:algn="ctr">
+            <w14:solidFill>
+              <w14:schemeClr w14:val="accent2"/>
+            </w14:solidFill>
+            <w14:prstDash w14:val="solid"/>
+            <w14:round/>
+          </w14:textOutline>
+        </w:rPr>
+      </w:pPr>
+      <w:r>
+        <w:rPr>
+          <w:b/>
+          <w:color w:val="F7CAAC" w:themeColor="accent2" w:themeTint="66"/>
+          <w:sz w:val="44"/>
+          <w:szCs w:val="44"/>
+          <w14:textOutline w14:w="11112" w14:cap="flat" w14:cmpd="sng" w14:algn="ctr">
+            <w14:solidFill>
+              <w14:schemeClr w14:val="accent2"/>
+            </w14:solidFill>
+            <w14:prstDash w14:val="solid"/>
+            <w14:round/>
+          </w14:textOutline>
+        </w:rPr>
+        <w:t>Damian &amp; Jeroen</w:t>
+      </w:r>
+    </w:p>
     <w:p>
       <w:pPr>
         <w:jc w:val="center"/>
@@ -17,18 +51,420 @@
           <w:sz w:val="30"/>
           <w:szCs w:val="30"/>
         </w:rPr>
+        <w:t>Planning-PC4U-Website-MED1</w:t>
+      </w:r>
+    </w:p>
+    <w:p>
+      <w:pPr>
+        <w:jc w:val="center"/>
+        <w:rPr>
+          <w:b/>
+          <w:color w:val="F7CAAC" w:themeColor="accent2" w:themeTint="66"/>
+          <w:sz w:val="44"/>
+          <w:szCs w:val="44"/>
+          <w14:textOutline w14:w="11112" w14:cap="flat" w14:cmpd="sng" w14:algn="ctr">
+            <w14:solidFill>
+              <w14:schemeClr w14:val="accent2"/>
+            </w14:solidFill>
+            <w14:prstDash w14:val="solid"/>
+            <w14:round/>
+          </w14:textOutline>
+        </w:rPr>
+      </w:pPr>
+      <w:r>
+        <w:rPr>
+          <w:b/>
+          <w:color w:val="F7CAAC" w:themeColor="accent2" w:themeTint="66"/>
+          <w:sz w:val="44"/>
+          <w:szCs w:val="44"/>
+          <w14:textOutline w14:w="11112" w14:cap="flat" w14:cmpd="sng" w14:algn="ctr">
+            <w14:solidFill>
+              <w14:schemeClr w14:val="accent2"/>
+            </w14:solidFill>
+            <w14:prstDash w14:val="solid"/>
+            <w14:round/>
+          </w14:textOutline>
+        </w:rPr>
+        <w:t>Beschrijving en haalbaarheid</w:t>
+      </w:r>
+    </w:p>
+    <w:p>
+      <w:pPr>
+        <w:jc w:val="center"/>
+        <w:rPr>
+          <w:b/>
+          <w:color w:val="F7CAAC" w:themeColor="accent2" w:themeTint="66"/>
+          <w:sz w:val="44"/>
+          <w:szCs w:val="44"/>
+          <w14:textOutline w14:w="11112" w14:cap="flat" w14:cmpd="sng" w14:algn="ctr">
+            <w14:solidFill>
+              <w14:schemeClr w14:val="accent2"/>
+            </w14:solidFill>
+            <w14:prstDash w14:val="solid"/>
+            <w14:round/>
+          </w14:textOutline>
+        </w:rPr>
+      </w:pPr>
+    </w:p>
+    <w:p>
+      <w:pPr>
+        <w:jc w:val="center"/>
+      </w:pPr>
+      <w:r>
+        <w:rPr>
+          <w:noProof/>
+          <w:lang w:eastAsia="nl-NL"/>
+        </w:rPr>
+        <w:drawing>
+          <wp:inline distT="0" distB="0" distL="0" distR="0">
+            <wp:extent cx="5715000" cy="3568700"/>
+            <wp:effectExtent l="0" t="0" r="0" b="0"/>
+            <wp:docPr id="2" name="Afbeelding 2" descr="http://www.ereachconsulting.com/wp-content/uploads/2012/12/SocialMediaManagement.png"/>
+            <wp:cNvGraphicFramePr>
+              <a:graphicFrameLocks xmlns:a="http://schemas.openxmlformats.org/drawingml/2006/main" noChangeAspect="1"/>
+            </wp:cNvGraphicFramePr>
+            <a:graphic xmlns:a="http://schemas.openxmlformats.org/drawingml/2006/main">
+              <a:graphicData uri="http://schemas.openxmlformats.org/drawingml/2006/picture">
+                <pic:pic xmlns:pic="http://schemas.openxmlformats.org/drawingml/2006/picture">
+                  <pic:nvPicPr>
+                    <pic:cNvPr id="0" name="Picture 1" descr="http://www.ereachconsulting.com/wp-content/uploads/2012/12/SocialMediaManagement.png"/>
+                    <pic:cNvPicPr>
+                      <a:picLocks noChangeAspect="1" noChangeArrowheads="1"/>
+                    </pic:cNvPicPr>
+                  </pic:nvPicPr>
+                  <pic:blipFill>
+                    <a:blip r:embed="rId8">
+                      <a:extLst>
+                        <a:ext uri="{28A0092B-C50C-407E-A947-70E740481C1C}">
+                          <a14:useLocalDpi xmlns:a14="http://schemas.microsoft.com/office/drawing/2010/main" val="0"/>
+                        </a:ext>
+                      </a:extLst>
+                    </a:blip>
+                    <a:srcRect/>
+                    <a:stretch>
+                      <a:fillRect/>
+                    </a:stretch>
+                  </pic:blipFill>
+                  <pic:spPr bwMode="auto">
+                    <a:xfrm>
+                      <a:off x="0" y="0"/>
+                      <a:ext cx="5715000" cy="3568700"/>
+                    </a:xfrm>
+                    <a:prstGeom prst="rect">
+                      <a:avLst/>
+                    </a:prstGeom>
+                    <a:noFill/>
+                    <a:ln>
+                      <a:noFill/>
+                    </a:ln>
+                  </pic:spPr>
+                </pic:pic>
+              </a:graphicData>
+            </a:graphic>
+          </wp:inline>
+        </w:drawing>
+      </w:r>
+    </w:p>
+    <w:p>
+      <w:pPr>
+        <w:jc w:val="center"/>
+      </w:pPr>
+    </w:p>
+    <w:p>
+      <w:pPr>
+        <w:jc w:val="center"/>
+      </w:pPr>
+    </w:p>
+    <w:p>
+      <w:pPr>
+        <w:jc w:val="center"/>
+      </w:pPr>
+    </w:p>
+    <w:p>
+      <w:pPr>
+        <w:jc w:val="center"/>
+      </w:pPr>
+    </w:p>
+    <w:p>
+      <w:pPr>
+        <w:jc w:val="center"/>
+      </w:pPr>
+    </w:p>
+    <w:p>
+      <w:pPr>
+        <w:jc w:val="center"/>
+      </w:pPr>
+    </w:p>
+    <w:p>
+      <w:pPr>
+        <w:jc w:val="center"/>
+      </w:pPr>
+    </w:p>
+    <w:p>
+      <w:pPr>
+        <w:jc w:val="center"/>
+      </w:pPr>
+    </w:p>
+    <w:p>
+      <w:pPr>
+        <w:jc w:val="center"/>
+      </w:pPr>
+    </w:p>
+    <w:p>
+      <w:pPr>
+        <w:jc w:val="center"/>
+      </w:pPr>
+    </w:p>
+    <w:p>
+      <w:pPr>
+        <w:jc w:val="right"/>
+      </w:pPr>
+      <w:r>
+        <w:t>Groepsleden: Jeroen Stamkot &amp; Damian Leijten</w:t>
+      </w:r>
+    </w:p>
+    <w:p>
+      <w:pPr>
+        <w:jc w:val="right"/>
+      </w:pPr>
+      <w:r>
+        <w:t>RIO4-MED1E</w:t>
+      </w:r>
+    </w:p>
+    <w:p>
+      <w:pPr>
+        <w:jc w:val="center"/>
+      </w:pPr>
+    </w:p>
+    <w:sdt>
+      <w:sdtPr>
+        <w:rPr>
+          <w:rFonts w:asciiTheme="minorHAnsi" w:eastAsiaTheme="minorHAnsi" w:hAnsiTheme="minorHAnsi" w:cstheme="minorBidi"/>
+          <w:color w:val="auto"/>
+          <w:sz w:val="22"/>
+          <w:szCs w:val="22"/>
+          <w:lang w:eastAsia="en-US"/>
+        </w:rPr>
+        <w:id w:val="907965947"/>
+        <w:docPartObj>
+          <w:docPartGallery w:val="Table of Contents"/>
+          <w:docPartUnique/>
+        </w:docPartObj>
+      </w:sdtPr>
+      <w:sdtEndPr>
+        <w:rPr>
+          <w:b/>
+          <w:bCs/>
+        </w:rPr>
+      </w:sdtEndPr>
+      <w:sdtContent>
+        <w:p>
+          <w:pPr>
+            <w:pStyle w:val="Kopvaninhoudsopgave"/>
+          </w:pPr>
+          <w:r>
+            <w:t>Inhoud</w:t>
+          </w:r>
+        </w:p>
+        <w:p>
+          <w:pPr>
+            <w:pStyle w:val="Inhopg1"/>
+            <w:tabs>
+              <w:tab w:val="right" w:leader="dot" w:pos="9062"/>
+            </w:tabs>
+            <w:rPr>
+              <w:noProof/>
+            </w:rPr>
+          </w:pPr>
+          <w:r>
+            <w:fldChar w:fldCharType="begin"/>
+          </w:r>
+          <w:r>
+            <w:instrText xml:space="preserve"> TOC \o "1-3" \h \z \u </w:instrText>
+          </w:r>
+          <w:r>
+            <w:fldChar w:fldCharType="separate"/>
+          </w:r>
+          <w:hyperlink w:anchor="_Toc404341033" w:history="1">
+            <w:r>
+              <w:rPr>
+                <w:rStyle w:val="Hyperlink"/>
+                <w:noProof/>
+              </w:rPr>
+              <w:t>Beschrijving van projectopdracht</w:t>
+            </w:r>
+            <w:r>
+              <w:rPr>
+                <w:noProof/>
+                <w:webHidden/>
+              </w:rPr>
+              <w:tab/>
+            </w:r>
+            <w:r>
+              <w:rPr>
+                <w:noProof/>
+                <w:webHidden/>
+              </w:rPr>
+              <w:fldChar w:fldCharType="begin"/>
+            </w:r>
+            <w:r>
+              <w:rPr>
+                <w:noProof/>
+                <w:webHidden/>
+              </w:rPr>
+              <w:instrText xml:space="preserve"> PAGEREF _Toc404341033 \h </w:instrText>
+            </w:r>
+            <w:r>
+              <w:rPr>
+                <w:noProof/>
+                <w:webHidden/>
+              </w:rPr>
+            </w:r>
+            <w:r>
+              <w:rPr>
+                <w:noProof/>
+                <w:webHidden/>
+              </w:rPr>
+              <w:fldChar w:fldCharType="separate"/>
+            </w:r>
+            <w:r>
+              <w:rPr>
+                <w:noProof/>
+                <w:webHidden/>
+              </w:rPr>
+              <w:t>3</w:t>
+            </w:r>
+            <w:r>
+              <w:rPr>
+                <w:noProof/>
+                <w:webHidden/>
+              </w:rPr>
+              <w:fldChar w:fldCharType="end"/>
+            </w:r>
+          </w:hyperlink>
+        </w:p>
+        <w:p>
+          <w:pPr>
+            <w:pStyle w:val="Inhopg1"/>
+            <w:tabs>
+              <w:tab w:val="right" w:leader="dot" w:pos="9062"/>
+            </w:tabs>
+            <w:rPr>
+              <w:noProof/>
+            </w:rPr>
+          </w:pPr>
+          <w:hyperlink w:anchor="_Toc404341034" w:history="1">
+            <w:r>
+              <w:rPr>
+                <w:rStyle w:val="Hyperlink"/>
+                <w:noProof/>
+              </w:rPr>
+              <w:t>Haalbaarheid project</w:t>
+            </w:r>
+            <w:r>
+              <w:rPr>
+                <w:noProof/>
+                <w:webHidden/>
+              </w:rPr>
+              <w:tab/>
+            </w:r>
+            <w:r>
+              <w:rPr>
+                <w:noProof/>
+                <w:webHidden/>
+              </w:rPr>
+              <w:fldChar w:fldCharType="begin"/>
+            </w:r>
+            <w:r>
+              <w:rPr>
+                <w:noProof/>
+                <w:webHidden/>
+              </w:rPr>
+              <w:instrText xml:space="preserve"> PAGEREF _Toc404341034 \h </w:instrText>
+            </w:r>
+            <w:r>
+              <w:rPr>
+                <w:noProof/>
+                <w:webHidden/>
+              </w:rPr>
+            </w:r>
+            <w:r>
+              <w:rPr>
+                <w:noProof/>
+                <w:webHidden/>
+              </w:rPr>
+              <w:fldChar w:fldCharType="separate"/>
+            </w:r>
+            <w:r>
+              <w:rPr>
+                <w:noProof/>
+                <w:webHidden/>
+              </w:rPr>
+              <w:t>3</w:t>
+            </w:r>
+            <w:r>
+              <w:rPr>
+                <w:noProof/>
+                <w:webHidden/>
+              </w:rPr>
+              <w:fldChar w:fldCharType="end"/>
+            </w:r>
+          </w:hyperlink>
+        </w:p>
+        <w:p>
+          <w:r>
+            <w:rPr>
+              <w:b/>
+              <w:bCs/>
+            </w:rPr>
+            <w:fldChar w:fldCharType="end"/>
+          </w:r>
+        </w:p>
+      </w:sdtContent>
+    </w:sdt>
+    <w:p/>
+    <w:p/>
+    <w:p/>
+    <w:p/>
+    <w:p/>
+    <w:p/>
+    <w:p/>
+    <w:p/>
+    <w:p/>
+    <w:p/>
+    <w:p/>
+    <w:p/>
+    <w:p/>
+    <w:p/>
+    <w:p/>
+    <w:p/>
+    <w:p/>
+    <w:p/>
+    <w:p/>
+    <w:p/>
+    <w:p/>
+    <w:p/>
+    <w:p/>
+    <w:p/>
+    <w:p/>
+    <w:p/>
+    <w:p>
+      <w:pPr>
+        <w:pStyle w:val="Kop1"/>
+      </w:pPr>
+      <w:bookmarkStart w:id="0" w:name="_Toc404341033"/>
+      <w:r>
+        <w:lastRenderedPageBreak/>
         <w:t>Beschrijving van projectopdracht</w:t>
       </w:r>
+      <w:bookmarkEnd w:id="0"/>
     </w:p>
     <w:p>
       <w:pPr>
         <w:spacing w:after="0"/>
       </w:pPr>
       <w:r>
-        <w:t xml:space="preserve">Ons doel is om een website te maken bijna gelijk aan cd-romland. De bedoeling is om samengestelde desktop en notebooks te verkopen. </w:t>
-      </w:r>
-      <w:r>
-        <w:t xml:space="preserve">Verder wil hij allerhande computeronderdelen gaan leveren, </w:t>
+        <w:t xml:space="preserve">Ons doel is om een website te maken bijna gelijk aan cd-romland. De bedoeling is om samengestelde desktop en notebooks te verkopen. Hij wil graag d.m.v. deze website meer bekendheid, online vindbaar zijn dus. Hierdoor hoopt de opdracht gever meer omzet te genereren. </w:t>
       </w:r>
     </w:p>
     <w:p>
@@ -68,37 +504,304 @@
     </w:p>
     <w:p>
       <w:pPr>
-        <w:jc w:val="center"/>
+        <w:pStyle w:val="Kop1"/>
+      </w:pPr>
+      <w:bookmarkStart w:id="1" w:name="_Toc404341034"/>
+      <w:r>
+        <w:t>Haalbaarheid project</w:t>
+      </w:r>
+      <w:bookmarkEnd w:id="1"/>
+    </w:p>
+    <w:p>
+      <w:r>
+        <w:t>Onze opdracht gever heeft aangegeven dat er een zoekbalk in moest zitten, de zoekbalk hoefde het niet perse te doen maar mocht wel. Als we tijd over hebben gaan we proberen om de zoekbalk werkend te maken. Het is theoretisch gezien mogelijk de website eind 2</w:t>
+      </w:r>
+      <w:r>
         <w:rPr>
-          <w:b/>
-          <w:sz w:val="30"/>
-          <w:szCs w:val="30"/>
+          <w:vertAlign w:val="superscript"/>
         </w:rPr>
-      </w:pPr>
-      <w:r>
-        <w:rPr>
-          <w:b/>
-          <w:sz w:val="30"/>
-          <w:szCs w:val="30"/>
-        </w:rPr>
-        <w:t>Haalbaarheid project</w:t>
-      </w:r>
-    </w:p>
-    <w:p>
-      <w:r>
-        <w:t>Als we er een database aan moeten hangen moeten we daar nog les in krijgen. Als we die les krijgen dan lukt ons dat wel. Hetzelfde geld voor de styling d.m.v. CSS.</w:t>
-      </w:r>
-      <w:bookmarkStart w:id="0" w:name="_GoBack"/>
-      <w:bookmarkEnd w:id="0"/>
+        <w:t>e</w:t>
+      </w:r>
+      <w:r>
+        <w:t xml:space="preserve"> periode af te hebben. </w:t>
+      </w:r>
+    </w:p>
+    <w:p/>
+    <w:p/>
+    <w:p/>
+    <w:p/>
+    <w:p/>
+    <w:p/>
+    <w:p/>
+    <w:p/>
+    <w:p/>
+    <w:p/>
+    <w:p/>
+    <w:p/>
+    <w:p/>
+    <w:p/>
+    <w:p/>
+    <w:p/>
+    <w:p>
+      <w:pPr>
+        <w:pStyle w:val="Kop1"/>
+      </w:pPr>
+      <w:bookmarkStart w:id="2" w:name="_Toc404172271"/>
+      <w:bookmarkStart w:id="3" w:name="_Toc404340352"/>
+      <w:r>
+        <w:t>Handtekeningen:</w:t>
+      </w:r>
+      <w:bookmarkEnd w:id="2"/>
+      <w:bookmarkEnd w:id="3"/>
+    </w:p>
+    <w:p/>
+    <w:p>
+      <w:r>
+        <w:t>Jeroen Stamkot: ____________</w:t>
+      </w:r>
+    </w:p>
+    <w:p>
+      <w:r>
+        <w:t xml:space="preserve"> </w:t>
+      </w:r>
+      <w:r>
+        <w:tab/>
+      </w:r>
+      <w:r>
+        <w:tab/>
+      </w:r>
+      <w:r>
+        <w:tab/>
+      </w:r>
+      <w:r>
+        <w:tab/>
+      </w:r>
+      <w:r>
+        <w:tab/>
+      </w:r>
+      <w:r>
+        <w:tab/>
+        <w:t>Opdrachtgever:</w:t>
+      </w:r>
+    </w:p>
+    <w:p>
+      <w:r>
+        <w:t xml:space="preserve">Damian Leijten: _____________              </w:t>
+      </w:r>
+      <w:r>
+        <w:tab/>
+        <w:t>……………………………:</w:t>
+      </w:r>
+      <w:r>
+        <w:tab/>
+        <w:t xml:space="preserve"> ____________________</w:t>
+      </w:r>
+      <w:bookmarkStart w:id="4" w:name="_GoBack"/>
+      <w:bookmarkEnd w:id="4"/>
     </w:p>
     <w:sectPr>
+      <w:footerReference w:type="default" r:id="rId9"/>
       <w:pgSz w:w="11906" w:h="16838"/>
       <w:pgMar w:top="1417" w:right="1417" w:bottom="1417" w:left="1417" w:header="708" w:footer="708" w:gutter="0"/>
       <w:cols w:space="708"/>
+      <w:titlePg/>
       <w:docGrid w:linePitch="360"/>
     </w:sectPr>
   </w:body>
 </w:document>
+</file>
+
+<file path=word/endnotes.xml><?xml version="1.0" encoding="utf-8"?>
+<w:endnotes xmlns:wpc="http://schemas.microsoft.com/office/word/2010/wordprocessingCanvas" xmlns:mc="http://schemas.openxmlformats.org/markup-compatibility/2006" xmlns:o="urn:schemas-microsoft-com:office:office" xmlns:r="http://schemas.openxmlformats.org/officeDocument/2006/relationships" xmlns:m="http://schemas.openxmlformats.org/officeDocument/2006/math" xmlns:v="urn:schemas-microsoft-com:vml" xmlns:wp14="http://schemas.microsoft.com/office/word/2010/wordprocessingDrawing" xmlns:wp="http://schemas.openxmlformats.org/drawingml/2006/wordprocessingDrawing" xmlns:w10="urn:schemas-microsoft-com:office:word" xmlns:w="http://schemas.openxmlformats.org/wordprocessingml/2006/main" xmlns:w14="http://schemas.microsoft.com/office/word/2010/wordml" xmlns:w15="http://schemas.microsoft.com/office/word/2012/wordml" xmlns:wpg="http://schemas.microsoft.com/office/word/2010/wordprocessingGroup" xmlns:wpi="http://schemas.microsoft.com/office/word/2010/wordprocessingInk" xmlns:wne="http://schemas.microsoft.com/office/word/2006/wordml" xmlns:wps="http://schemas.microsoft.com/office/word/2010/wordprocessingShape" mc:Ignorable="w14 w15 wp14">
+  <w:endnote w:type="separator" w:id="-1">
+    <w:p>
+      <w:pPr>
+        <w:spacing w:after="0" w:line="240" w:lineRule="auto"/>
+      </w:pPr>
+      <w:r>
+        <w:separator/>
+      </w:r>
+    </w:p>
+  </w:endnote>
+  <w:endnote w:type="continuationSeparator" w:id="0">
+    <w:p>
+      <w:pPr>
+        <w:spacing w:after="0" w:line="240" w:lineRule="auto"/>
+      </w:pPr>
+      <w:r>
+        <w:continuationSeparator/>
+      </w:r>
+    </w:p>
+  </w:endnote>
+</w:endnotes>
+</file>
+
+<file path=word/footer1.xml><?xml version="1.0" encoding="utf-8"?>
+<w:ftr xmlns:wpc="http://schemas.microsoft.com/office/word/2010/wordprocessingCanvas" xmlns:mc="http://schemas.openxmlformats.org/markup-compatibility/2006" xmlns:o="urn:schemas-microsoft-com:office:office" xmlns:r="http://schemas.openxmlformats.org/officeDocument/2006/relationships" xmlns:m="http://schemas.openxmlformats.org/officeDocument/2006/math" xmlns:v="urn:schemas-microsoft-com:vml" xmlns:wp14="http://schemas.microsoft.com/office/word/2010/wordprocessingDrawing" xmlns:wp="http://schemas.openxmlformats.org/drawingml/2006/wordprocessingDrawing" xmlns:w10="urn:schemas-microsoft-com:office:word" xmlns:w="http://schemas.openxmlformats.org/wordprocessingml/2006/main" xmlns:w14="http://schemas.microsoft.com/office/word/2010/wordml" xmlns:w15="http://schemas.microsoft.com/office/word/2012/wordml" xmlns:wpg="http://schemas.microsoft.com/office/word/2010/wordprocessingGroup" xmlns:wpi="http://schemas.microsoft.com/office/word/2010/wordprocessingInk" xmlns:wne="http://schemas.microsoft.com/office/word/2006/wordml" xmlns:wps="http://schemas.microsoft.com/office/word/2010/wordprocessingShape" mc:Ignorable="w14 w15 wp14">
+  <w:sdt>
+    <w:sdtPr>
+      <w:id w:val="-1593617198"/>
+      <w:docPartObj>
+        <w:docPartGallery w:val="Page Numbers (Bottom of Page)"/>
+        <w:docPartUnique/>
+      </w:docPartObj>
+    </w:sdtPr>
+    <w:sdtEndPr/>
+    <w:sdtContent>
+      <w:p>
+        <w:pPr>
+          <w:pStyle w:val="Voettekst"/>
+          <w:jc w:val="right"/>
+        </w:pPr>
+        <w:r>
+          <w:fldChar w:fldCharType="begin"/>
+        </w:r>
+        <w:r>
+          <w:instrText>PAGE   \* MERGEFORMAT</w:instrText>
+        </w:r>
+        <w:r>
+          <w:fldChar w:fldCharType="separate"/>
+        </w:r>
+        <w:r>
+          <w:rPr>
+            <w:noProof/>
+          </w:rPr>
+          <w:t>3</w:t>
+        </w:r>
+        <w:r>
+          <w:fldChar w:fldCharType="end"/>
+        </w:r>
+      </w:p>
+    </w:sdtContent>
+  </w:sdt>
+  <w:p>
+    <w:pPr>
+      <w:pStyle w:val="Voettekst"/>
+    </w:pPr>
+  </w:p>
+</w:ftr>
+</file>
+
+<file path=word/footnotes.xml><?xml version="1.0" encoding="utf-8"?>
+<w:footnotes xmlns:wpc="http://schemas.microsoft.com/office/word/2010/wordprocessingCanvas" xmlns:mc="http://schemas.openxmlformats.org/markup-compatibility/2006" xmlns:o="urn:schemas-microsoft-com:office:office" xmlns:r="http://schemas.openxmlformats.org/officeDocument/2006/relationships" xmlns:m="http://schemas.openxmlformats.org/officeDocument/2006/math" xmlns:v="urn:schemas-microsoft-com:vml" xmlns:wp14="http://schemas.microsoft.com/office/word/2010/wordprocessingDrawing" xmlns:wp="http://schemas.openxmlformats.org/drawingml/2006/wordprocessingDrawing" xmlns:w10="urn:schemas-microsoft-com:office:word" xmlns:w="http://schemas.openxmlformats.org/wordprocessingml/2006/main" xmlns:w14="http://schemas.microsoft.com/office/word/2010/wordml" xmlns:w15="http://schemas.microsoft.com/office/word/2012/wordml" xmlns:wpg="http://schemas.microsoft.com/office/word/2010/wordprocessingGroup" xmlns:wpi="http://schemas.microsoft.com/office/word/2010/wordprocessingInk" xmlns:wne="http://schemas.microsoft.com/office/word/2006/wordml" xmlns:wps="http://schemas.microsoft.com/office/word/2010/wordprocessingShape" mc:Ignorable="w14 w15 wp14">
+  <w:footnote w:type="separator" w:id="-1">
+    <w:p>
+      <w:pPr>
+        <w:spacing w:after="0" w:line="240" w:lineRule="auto"/>
+      </w:pPr>
+      <w:r>
+        <w:separator/>
+      </w:r>
+    </w:p>
+  </w:footnote>
+  <w:footnote w:type="continuationSeparator" w:id="0">
+    <w:p>
+      <w:pPr>
+        <w:spacing w:after="0" w:line="240" w:lineRule="auto"/>
+      </w:pPr>
+      <w:r>
+        <w:continuationSeparator/>
+      </w:r>
+    </w:p>
+  </w:footnote>
+</w:footnotes>
+</file>
+
+<file path=word/numbering.xml><?xml version="1.0" encoding="utf-8"?>
+<w:numbering xmlns:wpc="http://schemas.microsoft.com/office/word/2010/wordprocessingCanvas" xmlns:mc="http://schemas.openxmlformats.org/markup-compatibility/2006" xmlns:o="urn:schemas-microsoft-com:office:office" xmlns:r="http://schemas.openxmlformats.org/officeDocument/2006/relationships" xmlns:m="http://schemas.openxmlformats.org/officeDocument/2006/math" xmlns:v="urn:schemas-microsoft-com:vml" xmlns:wp14="http://schemas.microsoft.com/office/word/2010/wordprocessingDrawing" xmlns:wp="http://schemas.openxmlformats.org/drawingml/2006/wordprocessingDrawing" xmlns:w10="urn:schemas-microsoft-com:office:word" xmlns:w="http://schemas.openxmlformats.org/wordprocessingml/2006/main" xmlns:w14="http://schemas.microsoft.com/office/word/2010/wordml" xmlns:w15="http://schemas.microsoft.com/office/word/2012/wordml" xmlns:wpg="http://schemas.microsoft.com/office/word/2010/wordprocessingGroup" xmlns:wpi="http://schemas.microsoft.com/office/word/2010/wordprocessingInk" xmlns:wne="http://schemas.microsoft.com/office/word/2006/wordml" xmlns:wps="http://schemas.microsoft.com/office/word/2010/wordprocessingShape" mc:Ignorable="w14 w15 wp14">
+  <w:abstractNum w:abstractNumId="0">
+    <w:nsid w:val="2879622A"/>
+    <w:multiLevelType w:val="hybridMultilevel"/>
+    <w:tmpl w:val="32F66854"/>
+    <w:lvl w:ilvl="0" w:tplc="0413000F">
+      <w:start w:val="1"/>
+      <w:numFmt w:val="decimal"/>
+      <w:lvlText w:val="%1."/>
+      <w:lvlJc w:val="left"/>
+      <w:pPr>
+        <w:ind w:left="720" w:hanging="360"/>
+      </w:pPr>
+      <w:rPr>
+        <w:rFonts w:hint="default"/>
+      </w:rPr>
+    </w:lvl>
+    <w:lvl w:ilvl="1" w:tplc="04130019" w:tentative="1">
+      <w:start w:val="1"/>
+      <w:numFmt w:val="lowerLetter"/>
+      <w:lvlText w:val="%2."/>
+      <w:lvlJc w:val="left"/>
+      <w:pPr>
+        <w:ind w:left="1440" w:hanging="360"/>
+      </w:pPr>
+    </w:lvl>
+    <w:lvl w:ilvl="2" w:tplc="0413001B" w:tentative="1">
+      <w:start w:val="1"/>
+      <w:numFmt w:val="lowerRoman"/>
+      <w:lvlText w:val="%3."/>
+      <w:lvlJc w:val="right"/>
+      <w:pPr>
+        <w:ind w:left="2160" w:hanging="180"/>
+      </w:pPr>
+    </w:lvl>
+    <w:lvl w:ilvl="3" w:tplc="0413000F" w:tentative="1">
+      <w:start w:val="1"/>
+      <w:numFmt w:val="decimal"/>
+      <w:lvlText w:val="%4."/>
+      <w:lvlJc w:val="left"/>
+      <w:pPr>
+        <w:ind w:left="2880" w:hanging="360"/>
+      </w:pPr>
+    </w:lvl>
+    <w:lvl w:ilvl="4" w:tplc="04130019" w:tentative="1">
+      <w:start w:val="1"/>
+      <w:numFmt w:val="lowerLetter"/>
+      <w:lvlText w:val="%5."/>
+      <w:lvlJc w:val="left"/>
+      <w:pPr>
+        <w:ind w:left="3600" w:hanging="360"/>
+      </w:pPr>
+    </w:lvl>
+    <w:lvl w:ilvl="5" w:tplc="0413001B" w:tentative="1">
+      <w:start w:val="1"/>
+      <w:numFmt w:val="lowerRoman"/>
+      <w:lvlText w:val="%6."/>
+      <w:lvlJc w:val="right"/>
+      <w:pPr>
+        <w:ind w:left="4320" w:hanging="180"/>
+      </w:pPr>
+    </w:lvl>
+    <w:lvl w:ilvl="6" w:tplc="0413000F" w:tentative="1">
+      <w:start w:val="1"/>
+      <w:numFmt w:val="decimal"/>
+      <w:lvlText w:val="%7."/>
+      <w:lvlJc w:val="left"/>
+      <w:pPr>
+        <w:ind w:left="5040" w:hanging="360"/>
+      </w:pPr>
+    </w:lvl>
+    <w:lvl w:ilvl="7" w:tplc="04130019" w:tentative="1">
+      <w:start w:val="1"/>
+      <w:numFmt w:val="lowerLetter"/>
+      <w:lvlText w:val="%8."/>
+      <w:lvlJc w:val="left"/>
+      <w:pPr>
+        <w:ind w:left="5760" w:hanging="360"/>
+      </w:pPr>
+    </w:lvl>
+    <w:lvl w:ilvl="8" w:tplc="0413001B" w:tentative="1">
+      <w:start w:val="1"/>
+      <w:numFmt w:val="lowerRoman"/>
+      <w:lvlText w:val="%9."/>
+      <w:lvlJc w:val="right"/>
+      <w:pPr>
+        <w:ind w:left="6480" w:hanging="180"/>
+      </w:pPr>
+    </w:lvl>
+  </w:abstractNum>
+  <w:num w:numId="1">
+    <w:abstractNumId w:val="0"/>
+  </w:num>
+</w:numbering>
 </file>
 
 <file path=word/styles.xml><?xml version="1.0" encoding="utf-8"?>
@@ -494,6 +1197,28 @@
   <w:style w:type="paragraph" w:default="1" w:styleId="Standaard">
     <w:name w:val="Normal"/>
     <w:qFormat/>
+    <w:rsid w:val="008156C5"/>
+  </w:style>
+  <w:style w:type="paragraph" w:styleId="Kop1">
+    <w:name w:val="heading 1"/>
+    <w:basedOn w:val="Standaard"/>
+    <w:next w:val="Standaard"/>
+    <w:link w:val="Kop1Char"/>
+    <w:uiPriority w:val="9"/>
+    <w:qFormat/>
+    <w:rsid w:val="008156C5"/>
+    <w:pPr>
+      <w:keepNext/>
+      <w:keepLines/>
+      <w:spacing w:before="240" w:after="0"/>
+      <w:outlineLvl w:val="0"/>
+    </w:pPr>
+    <w:rPr>
+      <w:rFonts w:asciiTheme="majorHAnsi" w:eastAsiaTheme="majorEastAsia" w:hAnsiTheme="majorHAnsi" w:cstheme="majorBidi"/>
+      <w:color w:val="2E74B5" w:themeColor="accent1" w:themeShade="BF"/>
+      <w:sz w:val="32"/>
+      <w:szCs w:val="32"/>
+    </w:rPr>
   </w:style>
   <w:style w:type="character" w:default="1" w:styleId="Standaardalinea-lettertype">
     <w:name w:val="Default Paragraph Font"/>
@@ -521,6 +1246,112 @@
     <w:uiPriority w:val="99"/>
     <w:semiHidden/>
     <w:unhideWhenUsed/>
+  </w:style>
+  <w:style w:type="character" w:customStyle="1" w:styleId="Kop1Char">
+    <w:name w:val="Kop 1 Char"/>
+    <w:basedOn w:val="Standaardalinea-lettertype"/>
+    <w:link w:val="Kop1"/>
+    <w:uiPriority w:val="9"/>
+    <w:rsid w:val="008156C5"/>
+    <w:rPr>
+      <w:rFonts w:asciiTheme="majorHAnsi" w:eastAsiaTheme="majorEastAsia" w:hAnsiTheme="majorHAnsi" w:cstheme="majorBidi"/>
+      <w:color w:val="2E74B5" w:themeColor="accent1" w:themeShade="BF"/>
+      <w:sz w:val="32"/>
+      <w:szCs w:val="32"/>
+    </w:rPr>
+  </w:style>
+  <w:style w:type="paragraph" w:styleId="Lijstalinea">
+    <w:name w:val="List Paragraph"/>
+    <w:basedOn w:val="Standaard"/>
+    <w:uiPriority w:val="34"/>
+    <w:qFormat/>
+    <w:rsid w:val="008156C5"/>
+    <w:pPr>
+      <w:ind w:left="720"/>
+      <w:contextualSpacing/>
+    </w:pPr>
+  </w:style>
+  <w:style w:type="paragraph" w:styleId="Koptekst">
+    <w:name w:val="header"/>
+    <w:basedOn w:val="Standaard"/>
+    <w:link w:val="KoptekstChar"/>
+    <w:uiPriority w:val="99"/>
+    <w:unhideWhenUsed/>
+    <w:rsid w:val="008156C5"/>
+    <w:pPr>
+      <w:tabs>
+        <w:tab w:val="center" w:pos="4536"/>
+        <w:tab w:val="right" w:pos="9072"/>
+      </w:tabs>
+      <w:spacing w:after="0" w:line="240" w:lineRule="auto"/>
+    </w:pPr>
+  </w:style>
+  <w:style w:type="character" w:customStyle="1" w:styleId="KoptekstChar">
+    <w:name w:val="Koptekst Char"/>
+    <w:basedOn w:val="Standaardalinea-lettertype"/>
+    <w:link w:val="Koptekst"/>
+    <w:uiPriority w:val="99"/>
+    <w:rsid w:val="008156C5"/>
+  </w:style>
+  <w:style w:type="paragraph" w:styleId="Voettekst">
+    <w:name w:val="footer"/>
+    <w:basedOn w:val="Standaard"/>
+    <w:link w:val="VoettekstChar"/>
+    <w:uiPriority w:val="99"/>
+    <w:unhideWhenUsed/>
+    <w:rsid w:val="008156C5"/>
+    <w:pPr>
+      <w:tabs>
+        <w:tab w:val="center" w:pos="4536"/>
+        <w:tab w:val="right" w:pos="9072"/>
+      </w:tabs>
+      <w:spacing w:after="0" w:line="240" w:lineRule="auto"/>
+    </w:pPr>
+  </w:style>
+  <w:style w:type="character" w:customStyle="1" w:styleId="VoettekstChar">
+    <w:name w:val="Voettekst Char"/>
+    <w:basedOn w:val="Standaardalinea-lettertype"/>
+    <w:link w:val="Voettekst"/>
+    <w:uiPriority w:val="99"/>
+    <w:rsid w:val="008156C5"/>
+  </w:style>
+  <w:style w:type="paragraph" w:styleId="Kopvaninhoudsopgave">
+    <w:name w:val="TOC Heading"/>
+    <w:basedOn w:val="Kop1"/>
+    <w:next w:val="Standaard"/>
+    <w:uiPriority w:val="39"/>
+    <w:unhideWhenUsed/>
+    <w:qFormat/>
+    <w:rsid w:val="008156C5"/>
+    <w:pPr>
+      <w:outlineLvl w:val="9"/>
+    </w:pPr>
+    <w:rPr>
+      <w:lang w:eastAsia="nl-NL"/>
+    </w:rPr>
+  </w:style>
+  <w:style w:type="paragraph" w:styleId="Inhopg1">
+    <w:name w:val="toc 1"/>
+    <w:basedOn w:val="Standaard"/>
+    <w:next w:val="Standaard"/>
+    <w:autoRedefine/>
+    <w:uiPriority w:val="39"/>
+    <w:unhideWhenUsed/>
+    <w:rsid w:val="00FE0681"/>
+    <w:pPr>
+      <w:spacing w:after="100"/>
+    </w:pPr>
+  </w:style>
+  <w:style w:type="character" w:styleId="Hyperlink">
+    <w:name w:val="Hyperlink"/>
+    <w:basedOn w:val="Standaardalinea-lettertype"/>
+    <w:uiPriority w:val="99"/>
+    <w:unhideWhenUsed/>
+    <w:rsid w:val="00FE0681"/>
+    <w:rPr>
+      <w:color w:val="0563C1" w:themeColor="hyperlink"/>
+      <w:u w:val="single"/>
+    </w:rPr>
   </w:style>
 </w:styles>
 </file>
@@ -784,4 +1615,16 @@
     </a:ext>
   </a:extLst>
 </a:theme>
+</file>
+
+<file path=customXml/item1.xml><?xml version="1.0" encoding="utf-8"?>
+<b:Sources xmlns:b="http://schemas.openxmlformats.org/officeDocument/2006/bibliography" xmlns="http://schemas.openxmlformats.org/officeDocument/2006/bibliography" SelectedStyle="\apasixtheditionofficeonline.xsl" StyleName="APA" Version="6"/>
+</file>
+
+<file path=customXml/itemProps1.xml><?xml version="1.0" encoding="utf-8"?>
+<ds:datastoreItem xmlns:ds="http://schemas.openxmlformats.org/officeDocument/2006/customXml" ds:itemID="{8ACCFB7A-CCAE-4105-BCAA-BA4C65B479EA}">
+  <ds:schemaRefs>
+    <ds:schemaRef ds:uri="http://schemas.openxmlformats.org/officeDocument/2006/bibliography"/>
+  </ds:schemaRefs>
+</ds:datastoreItem>
 </file>
</xml_diff>

<commit_message>
opdracht en haalbaarheid aangepast
</commit_message>
<xml_diff>
--- a/Beschrijving & haalbaarheid.docx
+++ b/Beschrijving & haalbaarheid.docx
@@ -472,12 +472,18 @@
         <w:t>Ons doel is om een website te maken bijna gelijk aan cd-romland. De bedoeling is om sam</w:t>
       </w:r>
       <w:r>
-        <w:t xml:space="preserve">engestelde desktop en notebooks en hardware </w:t>
+        <w:t>engestelde desktop en notebooks en hardware</w:t>
       </w:r>
       <w:bookmarkStart w:id="1" w:name="_GoBack"/>
       <w:bookmarkEnd w:id="1"/>
       <w:r>
+        <w:t xml:space="preserve"> </w:t>
+      </w:r>
+      <w:r>
         <w:t xml:space="preserve">te verkopen. Hij wil graag d.m.v. deze website meer bekendheid, online vindbaar zijn dus. Hierdoor hoopt de opdracht gever meer omzet te genereren. </w:t>
+      </w:r>
+      <w:r>
+        <w:t xml:space="preserve"> De websites zal de volgende pagina’s bevatten: Home, Shop, Computers, Reparatie en informatie.</w:t>
       </w:r>
     </w:p>
     <w:p>
@@ -677,7 +683,7 @@
           <w:rPr>
             <w:noProof/>
           </w:rPr>
-          <w:t>2</w:t>
+          <w:t>3</w:t>
         </w:r>
         <w:r>
           <w:fldChar w:fldCharType="end"/>
@@ -1633,7 +1639,7 @@
 </file>
 
 <file path=customXml/itemProps1.xml><?xml version="1.0" encoding="utf-8"?>
-<ds:datastoreItem xmlns:ds="http://schemas.openxmlformats.org/officeDocument/2006/customXml" ds:itemID="{CDFF3783-1CD3-4AA0-A57B-4F986A019EC7}">
+<ds:datastoreItem xmlns:ds="http://schemas.openxmlformats.org/officeDocument/2006/customXml" ds:itemID="{D4C37B0B-CFB5-41F6-8802-FAD72BB462A4}">
   <ds:schemaRefs>
     <ds:schemaRef ds:uri="http://schemas.openxmlformats.org/officeDocument/2006/bibliography"/>
   </ds:schemaRefs>

</xml_diff>